<commit_message>
Updated Figure 1 to clarify primary and foreign keys notation a little.
</commit_message>
<xml_diff>
--- a/src/LEVer_ProgManual.docx
+++ b/src/LEVer_ProgManual.docx
@@ -7,6 +7,7 @@
         <w:rPr>
           <w:rFonts w:asciiTheme="majorHAnsi" w:eastAsiaTheme="majorEastAsia" w:hAnsiTheme="majorHAnsi" w:cstheme="majorBidi"/>
           <w:caps/>
+          <w:color w:val="000000"/>
         </w:rPr>
         <w:id w:val="23915063"/>
         <w:docPartObj>
@@ -18,7 +19,6 @@
         <w:rPr>
           <w:rFonts w:ascii="Times New Roman" w:eastAsia="Times New Roman" w:hAnsi="Times New Roman" w:cs="Times New Roman"/>
           <w:caps w:val="0"/>
-          <w:color w:val="000000"/>
         </w:rPr>
       </w:sdtEndPr>
       <w:sdtContent>
@@ -6517,6 +6517,9 @@
       <w:r>
         <w:t xml:space="preserve"> (Global Variables)</w:t>
       </w:r>
+      <w:r>
+        <w:t>: Global variable relationships. Data structure Primary Key ID (PK) - Foreign Key ID (FK#) relationships shown for the global variables listed above.</w:t>
+      </w:r>
     </w:p>
     <w:p>
       <w:pPr>
@@ -6687,6 +6690,7 @@
           <w:b/>
           <w:bCs/>
         </w:rPr>
+        <w:lastRenderedPageBreak/>
         <w:t>DrawTree</w:t>
       </w:r>
       <w:proofErr w:type="spellEnd"/>
@@ -6713,7 +6717,6 @@
           <w:b/>
           <w:bCs/>
         </w:rPr>
-        <w:lastRenderedPageBreak/>
         <w:t>DrawCells</w:t>
       </w:r>
       <w:proofErr w:type="spellEnd"/>
@@ -12572,36 +12575,6 @@
         </w:p>
       </w:docPartBody>
     </w:docPart>
-    <w:docPart>
-      <w:docPartPr>
-        <w:name w:val="330C4AFC46E4445983AA346912D6FCC6"/>
-        <w:category>
-          <w:name w:val="General"/>
-          <w:gallery w:val="placeholder"/>
-        </w:category>
-        <w:types>
-          <w:type w:val="bbPlcHdr"/>
-        </w:types>
-        <w:behaviors>
-          <w:behavior w:val="content"/>
-        </w:behaviors>
-        <w:guid w:val="{5B837A16-0BF2-4F63-97F0-3BD532271E0A}"/>
-      </w:docPartPr>
-      <w:docPartBody>
-        <w:p>
-          <w:pPr>
-            <w:pStyle w:val="330C4AFC46E4445983AA346912D6FCC6"/>
-          </w:pPr>
-          <w:r>
-            <w:rPr>
-              <w:b/>
-              <w:bCs/>
-            </w:rPr>
-            <w:t>[Pick the date]</w:t>
-          </w:r>
-        </w:p>
-      </w:docPartBody>
-    </w:docPart>
   </w:docParts>
 </w:glossaryDocument>
 </file>
@@ -12671,6 +12644,7 @@
   <w:rsids>
     <w:rsidRoot w:val="00822DDC"/>
     <w:rsid w:val="0032157B"/>
+    <w:rsid w:val="00485D5C"/>
     <w:rsid w:val="00822DDC"/>
   </w:rsids>
   <m:mathPr>
@@ -12852,6 +12826,7 @@
   <w:style w:type="paragraph" w:default="1" w:styleId="Normal">
     <w:name w:val="Normal"/>
     <w:qFormat/>
+    <w:rsid w:val="00485D5C"/>
   </w:style>
   <w:style w:type="character" w:default="1" w:styleId="DefaultParagraphFont">
     <w:name w:val="Default Paragraph Font"/>
@@ -13221,7 +13196,7 @@
 </file>
 
 <file path=customXml/itemProps2.xml><?xml version="1.0" encoding="utf-8"?>
-<ds:datastoreItem xmlns:ds="http://schemas.openxmlformats.org/officeDocument/2006/customXml" ds:itemID="{1087EE31-E5D6-460A-9720-6DE408BEAB66}">
+<ds:datastoreItem xmlns:ds="http://schemas.openxmlformats.org/officeDocument/2006/customXml" ds:itemID="{FEAE75CF-1DF3-4FC1-BC9B-FBD5AC100280}">
   <ds:schemaRefs>
     <ds:schemaRef ds:uri="http://schemas.openxmlformats.org/officeDocument/2006/bibliography"/>
   </ds:schemaRefs>

</xml_diff>